<commit_message>
Reunited ReviewForms + feature_tour_testing
</commit_message>
<xml_diff>
--- a/Lab1/TakeHome/Lab01_ReviewForms.docx
+++ b/Lab1/TakeHome/Lab01_ReviewForms.docx
@@ -286,6 +286,24 @@
           </w:tcPr>
           <w:p>
             <w:pPr>
+              <w:spacing w:after="0" w:before="240" w:line="240" w:lineRule="auto"/>
+              <w:jc w:val="center"/>
+              <w:rPr>
+                <w:rFonts w:ascii="Candara" w:cs="Candara" w:eastAsia="Candara" w:hAnsi="Candara"/>
+                <w:b w:val="1"/>
+              </w:rPr>
+            </w:pPr>
+            <w:r>
+              <w:rPr>
+                <w:rFonts w:ascii="Candara" w:cs="Candara" w:eastAsia="Candara" w:hAnsi="Candara"/>
+                <w:b w:val="1"/>
+                <w:rtl w:val="0"/>
+              </w:rPr>
+              <w:t xml:space="preserve">Laboratory Assignment AND Assessment Requirements Specification</w:t>
+            </w:r>
+          </w:p>
+          <w:p>
+            <w:pPr>
               <w:spacing w:after="0" w:line="240" w:lineRule="auto"/>
               <w:jc w:val="center"/>
               <w:rPr>
@@ -404,6 +422,14 @@
               <w:rPr>
                 <w:rFonts w:ascii="Candara" w:cs="Candara" w:eastAsia="Candara" w:hAnsi="Candara"/>
                 <w:b w:val="1"/>
+                <w:rtl w:val="0"/>
+              </w:rPr>
+              <w:t xml:space="preserve">Jurj Flaviu Andrei &amp; Marcu Alexandru Daniel </w:t>
+            </w:r>
+            <w:r>
+              <w:rPr>
+                <w:rFonts w:ascii="Candara" w:cs="Candara" w:eastAsia="Candara" w:hAnsi="Candara"/>
+                <w:b w:val="1"/>
                 <w:color w:val="000000"/>
                 <w:vertAlign w:val="baseline"/>
                 <w:rtl w:val="0"/>
@@ -510,7 +536,7 @@
                 <w:vertAlign w:val="baseline"/>
                 <w:rtl w:val="0"/>
               </w:rPr>
-              <w:t xml:space="preserve"> </w:t>
+              <w:t xml:space="preserve"> 26.02.2020</w:t>
             </w:r>
             <w:r>
               <w:rPr>
@@ -855,8 +881,6 @@
               <w:spacing w:after="0" w:line="240" w:lineRule="auto"/>
               <w:rPr>
                 <w:rFonts w:ascii="Candara" w:cs="Candara" w:eastAsia="Candara" w:hAnsi="Candara"/>
-                <w:color w:val="000000"/>
-                <w:vertAlign w:val="baseline"/>
               </w:rPr>
             </w:pPr>
             <w:r>
@@ -868,63 +892,79 @@
               </w:rPr>
               <w:t xml:space="preserve"> </w:t>
             </w:r>
-          </w:p>
-        </w:tc>
-        <w:tc>
-          <w:tcPr>
-            <w:tcBorders>
-              <w:top w:color="000000" w:space="0" w:sz="0" w:val="nil"/>
-              <w:left w:color="000000" w:space="0" w:sz="0" w:val="nil"/>
-              <w:bottom w:color="000000" w:space="0" w:sz="4" w:val="single"/>
-              <w:right w:color="000000" w:space="0" w:sz="4" w:val="single"/>
-            </w:tcBorders>
-          </w:tcPr>
-          <w:p>
-            <w:pPr>
-              <w:spacing w:after="0" w:line="240" w:lineRule="auto"/>
-              <w:rPr>
-                <w:rFonts w:ascii="Candara" w:cs="Candara" w:eastAsia="Candara" w:hAnsi="Candara"/>
-                <w:color w:val="000000"/>
-                <w:vertAlign w:val="baseline"/>
-              </w:rPr>
-            </w:pPr>
-            <w:r>
-              <w:rPr>
-                <w:rFonts w:ascii="Candara" w:cs="Candara" w:eastAsia="Candara" w:hAnsi="Candara"/>
-                <w:color w:val="000000"/>
-                <w:vertAlign w:val="baseline"/>
-                <w:rtl w:val="0"/>
-              </w:rPr>
-              <w:t xml:space="preserve"> </w:t>
-            </w:r>
-          </w:p>
-        </w:tc>
-        <w:tc>
-          <w:tcPr>
-            <w:tcBorders>
-              <w:top w:color="000000" w:space="0" w:sz="0" w:val="nil"/>
-              <w:left w:color="000000" w:space="0" w:sz="0" w:val="nil"/>
-              <w:bottom w:color="000000" w:space="0" w:sz="4" w:val="single"/>
-              <w:right w:color="000000" w:space="0" w:sz="4" w:val="single"/>
-            </w:tcBorders>
-          </w:tcPr>
-          <w:p>
-            <w:pPr>
-              <w:spacing w:after="0" w:line="240" w:lineRule="auto"/>
-              <w:rPr>
-                <w:rFonts w:ascii="Candara" w:cs="Candara" w:eastAsia="Candara" w:hAnsi="Candara"/>
-                <w:color w:val="000000"/>
-                <w:vertAlign w:val="baseline"/>
-              </w:rPr>
-            </w:pPr>
-            <w:r>
-              <w:rPr>
-                <w:rFonts w:ascii="Candara" w:cs="Candara" w:eastAsia="Candara" w:hAnsi="Candara"/>
-                <w:color w:val="000000"/>
-                <w:vertAlign w:val="baseline"/>
-                <w:rtl w:val="0"/>
-              </w:rPr>
-              <w:t xml:space="preserve"> </w:t>
+            <w:r>
+              <w:rPr>
+                <w:rFonts w:ascii="Candara" w:cs="Candara" w:eastAsia="Candara" w:hAnsi="Candara"/>
+                <w:rtl w:val="0"/>
+              </w:rPr>
+              <w:t xml:space="preserve">D_02</w:t>
+            </w:r>
+          </w:p>
+        </w:tc>
+        <w:tc>
+          <w:tcPr>
+            <w:tcBorders>
+              <w:top w:color="000000" w:space="0" w:sz="0" w:val="nil"/>
+              <w:left w:color="000000" w:space="0" w:sz="0" w:val="nil"/>
+              <w:bottom w:color="000000" w:space="0" w:sz="4" w:val="single"/>
+              <w:right w:color="000000" w:space="0" w:sz="4" w:val="single"/>
+            </w:tcBorders>
+          </w:tcPr>
+          <w:p>
+            <w:pPr>
+              <w:spacing w:after="0" w:line="240" w:lineRule="auto"/>
+              <w:rPr>
+                <w:rFonts w:ascii="Candara" w:cs="Candara" w:eastAsia="Candara" w:hAnsi="Candara"/>
+                <w:color w:val="000000"/>
+                <w:vertAlign w:val="baseline"/>
+              </w:rPr>
+            </w:pPr>
+            <w:r>
+              <w:rPr>
+                <w:rFonts w:ascii="Candara" w:cs="Candara" w:eastAsia="Candara" w:hAnsi="Candara"/>
+                <w:color w:val="000000"/>
+                <w:vertAlign w:val="baseline"/>
+                <w:rtl w:val="0"/>
+              </w:rPr>
+              <w:t xml:space="preserve"> Paragraph 2&amp;3</w:t>
+            </w:r>
+          </w:p>
+        </w:tc>
+        <w:tc>
+          <w:tcPr>
+            <w:tcBorders>
+              <w:top w:color="000000" w:space="0" w:sz="0" w:val="nil"/>
+              <w:left w:color="000000" w:space="0" w:sz="0" w:val="nil"/>
+              <w:bottom w:color="000000" w:space="0" w:sz="4" w:val="single"/>
+              <w:right w:color="000000" w:space="0" w:sz="4" w:val="single"/>
+            </w:tcBorders>
+          </w:tcPr>
+          <w:p>
+            <w:pPr>
+              <w:spacing w:after="0" w:line="240" w:lineRule="auto"/>
+              <w:rPr>
+                <w:rFonts w:ascii="Candara" w:cs="Candara" w:eastAsia="Candara" w:hAnsi="Candara"/>
+              </w:rPr>
+            </w:pPr>
+            <w:r>
+              <w:rPr>
+                <w:rFonts w:ascii="Candara" w:cs="Candara" w:eastAsia="Candara" w:hAnsi="Candara"/>
+                <w:rtl w:val="0"/>
+              </w:rPr>
+              <w:t xml:space="preserve">No information regarding the input and output files should be formatted.</w:t>
+            </w:r>
+          </w:p>
+          <w:p>
+            <w:pPr>
+              <w:spacing w:after="0" w:line="240" w:lineRule="auto"/>
+              <w:rPr>
+                <w:rFonts w:ascii="Candara" w:cs="Candara" w:eastAsia="Candara" w:hAnsi="Candara"/>
+              </w:rPr>
+            </w:pPr>
+            <w:r>
+              <w:rPr>
+                <w:rtl w:val="0"/>
+              </w:rPr>
             </w:r>
           </w:p>
         </w:tc>
@@ -988,65 +1028,74 @@
                 <w:vertAlign w:val="baseline"/>
                 <w:rtl w:val="0"/>
               </w:rPr>
-              <w:t xml:space="preserve"> </w:t>
-            </w:r>
-          </w:p>
-        </w:tc>
-        <w:tc>
-          <w:tcPr>
-            <w:tcBorders>
-              <w:top w:color="000000" w:space="0" w:sz="0" w:val="nil"/>
-              <w:left w:color="000000" w:space="0" w:sz="0" w:val="nil"/>
-              <w:bottom w:color="000000" w:space="0" w:sz="4" w:val="single"/>
-              <w:right w:color="000000" w:space="0" w:sz="4" w:val="single"/>
-            </w:tcBorders>
-          </w:tcPr>
-          <w:p>
-            <w:pPr>
-              <w:spacing w:after="0" w:line="240" w:lineRule="auto"/>
-              <w:rPr>
-                <w:rFonts w:ascii="Candara" w:cs="Candara" w:eastAsia="Candara" w:hAnsi="Candara"/>
-                <w:color w:val="000000"/>
-                <w:vertAlign w:val="baseline"/>
-              </w:rPr>
-            </w:pPr>
-            <w:r>
-              <w:rPr>
-                <w:rFonts w:ascii="Candara" w:cs="Candara" w:eastAsia="Candara" w:hAnsi="Candara"/>
-                <w:color w:val="000000"/>
-                <w:vertAlign w:val="baseline"/>
-                <w:rtl w:val="0"/>
-              </w:rPr>
-              <w:t xml:space="preserve"> </w:t>
-            </w:r>
-          </w:p>
-        </w:tc>
-        <w:tc>
-          <w:tcPr>
-            <w:tcBorders>
-              <w:top w:color="000000" w:space="0" w:sz="0" w:val="nil"/>
-              <w:left w:color="000000" w:space="0" w:sz="0" w:val="nil"/>
-              <w:bottom w:color="000000" w:space="0" w:sz="4" w:val="single"/>
-              <w:right w:color="000000" w:space="0" w:sz="4" w:val="single"/>
-            </w:tcBorders>
-          </w:tcPr>
-          <w:p>
-            <w:pPr>
-              <w:spacing w:after="0" w:line="240" w:lineRule="auto"/>
-              <w:rPr>
-                <w:rFonts w:ascii="Candara" w:cs="Candara" w:eastAsia="Candara" w:hAnsi="Candara"/>
-                <w:color w:val="000000"/>
-                <w:vertAlign w:val="baseline"/>
-              </w:rPr>
-            </w:pPr>
-            <w:r>
-              <w:rPr>
-                <w:rFonts w:ascii="Candara" w:cs="Candara" w:eastAsia="Candara" w:hAnsi="Candara"/>
-                <w:color w:val="000000"/>
-                <w:vertAlign w:val="baseline"/>
-                <w:rtl w:val="0"/>
-              </w:rPr>
-              <w:t xml:space="preserve"> </w:t>
+              <w:t xml:space="preserve"> D_01</w:t>
+            </w:r>
+          </w:p>
+        </w:tc>
+        <w:tc>
+          <w:tcPr>
+            <w:tcBorders>
+              <w:top w:color="000000" w:space="0" w:sz="0" w:val="nil"/>
+              <w:left w:color="000000" w:space="0" w:sz="0" w:val="nil"/>
+              <w:bottom w:color="000000" w:space="0" w:sz="4" w:val="single"/>
+              <w:right w:color="000000" w:space="0" w:sz="4" w:val="single"/>
+            </w:tcBorders>
+          </w:tcPr>
+          <w:p>
+            <w:pPr>
+              <w:spacing w:after="0" w:line="240" w:lineRule="auto"/>
+              <w:rPr>
+                <w:rFonts w:ascii="Candara" w:cs="Candara" w:eastAsia="Candara" w:hAnsi="Candara"/>
+                <w:color w:val="000000"/>
+                <w:vertAlign w:val="baseline"/>
+              </w:rPr>
+            </w:pPr>
+            <w:r>
+              <w:rPr>
+                <w:rFonts w:ascii="Candara" w:cs="Candara" w:eastAsia="Candara" w:hAnsi="Candara"/>
+                <w:color w:val="000000"/>
+                <w:vertAlign w:val="baseline"/>
+                <w:rtl w:val="0"/>
+              </w:rPr>
+              <w:t xml:space="preserve"> Paragraph 1&amp;2</w:t>
+            </w:r>
+          </w:p>
+        </w:tc>
+        <w:tc>
+          <w:tcPr>
+            <w:tcBorders>
+              <w:top w:color="000000" w:space="0" w:sz="0" w:val="nil"/>
+              <w:left w:color="000000" w:space="0" w:sz="0" w:val="nil"/>
+              <w:bottom w:color="000000" w:space="0" w:sz="4" w:val="single"/>
+              <w:right w:color="000000" w:space="0" w:sz="4" w:val="single"/>
+            </w:tcBorders>
+          </w:tcPr>
+          <w:p>
+            <w:pPr>
+              <w:spacing w:after="0" w:line="240" w:lineRule="auto"/>
+              <w:rPr>
+                <w:rFonts w:ascii="Candara" w:cs="Candara" w:eastAsia="Candara" w:hAnsi="Candara"/>
+              </w:rPr>
+            </w:pPr>
+            <w:r>
+              <w:rPr>
+                <w:rFonts w:ascii="Candara" w:cs="Candara" w:eastAsia="Candara" w:hAnsi="Candara"/>
+                <w:rtl w:val="0"/>
+              </w:rPr>
+              <w:t xml:space="preserve">Incomplete information regarding the input data (for example, group attribute mentioned in first paragraph, but omitted in the second one), data types and maximum length/size (for example, unclear type of the laboratory number – only stated to be unique identifier)</w:t>
+            </w:r>
+          </w:p>
+          <w:p>
+            <w:pPr>
+              <w:spacing w:after="0" w:line="240" w:lineRule="auto"/>
+              <w:rPr>
+                <w:rFonts w:ascii="Candara" w:cs="Candara" w:eastAsia="Candara" w:hAnsi="Candara"/>
+              </w:rPr>
+            </w:pPr>
+            <w:r>
+              <w:rPr>
+                <w:rtl w:val="0"/>
+              </w:rPr>
             </w:r>
           </w:p>
         </w:tc>
@@ -1110,65 +1159,86 @@
                 <w:vertAlign w:val="baseline"/>
                 <w:rtl w:val="0"/>
               </w:rPr>
+              <w:t xml:space="preserve"> D_01</w:t>
+            </w:r>
+          </w:p>
+        </w:tc>
+        <w:tc>
+          <w:tcPr>
+            <w:tcBorders>
+              <w:top w:color="000000" w:space="0" w:sz="0" w:val="nil"/>
+              <w:left w:color="000000" w:space="0" w:sz="0" w:val="nil"/>
+              <w:bottom w:color="000000" w:space="0" w:sz="4" w:val="single"/>
+              <w:right w:color="000000" w:space="0" w:sz="4" w:val="single"/>
+            </w:tcBorders>
+          </w:tcPr>
+          <w:p>
+            <w:pPr>
+              <w:spacing w:after="0" w:line="240" w:lineRule="auto"/>
+              <w:rPr>
+                <w:rFonts w:ascii="Candara" w:cs="Candara" w:eastAsia="Candara" w:hAnsi="Candara"/>
+                <w:color w:val="000000"/>
+                <w:vertAlign w:val="baseline"/>
+              </w:rPr>
+            </w:pPr>
+            <w:r>
+              <w:rPr>
+                <w:rFonts w:ascii="Candara" w:cs="Candara" w:eastAsia="Candara" w:hAnsi="Candara"/>
+                <w:color w:val="000000"/>
+                <w:vertAlign w:val="baseline"/>
+                <w:rtl w:val="0"/>
+              </w:rPr>
               <w:t xml:space="preserve"> </w:t>
             </w:r>
-          </w:p>
-        </w:tc>
-        <w:tc>
-          <w:tcPr>
-            <w:tcBorders>
-              <w:top w:color="000000" w:space="0" w:sz="0" w:val="nil"/>
-              <w:left w:color="000000" w:space="0" w:sz="0" w:val="nil"/>
-              <w:bottom w:color="000000" w:space="0" w:sz="4" w:val="single"/>
-              <w:right w:color="000000" w:space="0" w:sz="4" w:val="single"/>
-            </w:tcBorders>
-          </w:tcPr>
-          <w:p>
-            <w:pPr>
-              <w:spacing w:after="0" w:line="240" w:lineRule="auto"/>
-              <w:rPr>
-                <w:rFonts w:ascii="Candara" w:cs="Candara" w:eastAsia="Candara" w:hAnsi="Candara"/>
-                <w:color w:val="000000"/>
-                <w:vertAlign w:val="baseline"/>
-              </w:rPr>
-            </w:pPr>
-            <w:r>
-              <w:rPr>
-                <w:rFonts w:ascii="Candara" w:cs="Candara" w:eastAsia="Candara" w:hAnsi="Candara"/>
-                <w:color w:val="000000"/>
-                <w:vertAlign w:val="baseline"/>
-                <w:rtl w:val="0"/>
-              </w:rPr>
-              <w:t xml:space="preserve"> </w:t>
-            </w:r>
-          </w:p>
-        </w:tc>
-        <w:tc>
-          <w:tcPr>
-            <w:tcBorders>
-              <w:top w:color="000000" w:space="0" w:sz="0" w:val="nil"/>
-              <w:left w:color="000000" w:space="0" w:sz="0" w:val="nil"/>
-              <w:bottom w:color="000000" w:space="0" w:sz="4" w:val="single"/>
-              <w:right w:color="000000" w:space="0" w:sz="4" w:val="single"/>
-            </w:tcBorders>
-          </w:tcPr>
-          <w:p>
-            <w:pPr>
-              <w:spacing w:after="0" w:line="240" w:lineRule="auto"/>
-              <w:rPr>
-                <w:rFonts w:ascii="Candara" w:cs="Candara" w:eastAsia="Candara" w:hAnsi="Candara"/>
-                <w:color w:val="000000"/>
-                <w:vertAlign w:val="baseline"/>
-              </w:rPr>
-            </w:pPr>
-            <w:r>
-              <w:rPr>
-                <w:rFonts w:ascii="Candara" w:cs="Candara" w:eastAsia="Candara" w:hAnsi="Candara"/>
-                <w:color w:val="000000"/>
-                <w:vertAlign w:val="baseline"/>
-                <w:rtl w:val="0"/>
-              </w:rPr>
-              <w:t xml:space="preserve"> </w:t>
+            <w:r>
+              <w:rPr>
+                <w:rFonts w:ascii="Candara" w:cs="Candara" w:eastAsia="Candara" w:hAnsi="Candara"/>
+                <w:rtl w:val="0"/>
+              </w:rPr>
+              <w:t xml:space="preserve">F2</w:t>
+            </w:r>
+            <w:r>
+              <w:rPr>
+                <w:rtl w:val="0"/>
+              </w:rPr>
+            </w:r>
+          </w:p>
+        </w:tc>
+        <w:tc>
+          <w:tcPr>
+            <w:tcBorders>
+              <w:top w:color="000000" w:space="0" w:sz="0" w:val="nil"/>
+              <w:left w:color="000000" w:space="0" w:sz="0" w:val="nil"/>
+              <w:bottom w:color="000000" w:space="0" w:sz="4" w:val="single"/>
+              <w:right w:color="000000" w:space="0" w:sz="4" w:val="single"/>
+            </w:tcBorders>
+          </w:tcPr>
+          <w:p>
+            <w:pPr>
+              <w:spacing w:after="0" w:line="240" w:lineRule="auto"/>
+              <w:rPr>
+                <w:rFonts w:ascii="Candara" w:cs="Candara" w:eastAsia="Candara" w:hAnsi="Candara"/>
+              </w:rPr>
+            </w:pPr>
+            <w:r>
+              <w:rPr>
+                <w:rFonts w:ascii="Candara" w:cs="Candara" w:eastAsia="Candara" w:hAnsi="Candara"/>
+                <w:rtl w:val="0"/>
+              </w:rPr>
+              <w:t xml:space="preserve">Not clear by how much to extend the delivery term</w:t>
+            </w:r>
+          </w:p>
+          <w:p>
+            <w:pPr>
+              <w:spacing w:after="0" w:line="240" w:lineRule="auto"/>
+              <w:rPr>
+                <w:rFonts w:ascii="Candara" w:cs="Candara" w:eastAsia="Candara" w:hAnsi="Candara"/>
+              </w:rPr>
+            </w:pPr>
+            <w:r>
+              <w:rPr>
+                <w:rtl w:val="0"/>
+              </w:rPr>
             </w:r>
           </w:p>
         </w:tc>
@@ -1232,65 +1302,79 @@
                 <w:vertAlign w:val="baseline"/>
                 <w:rtl w:val="0"/>
               </w:rPr>
+              <w:t xml:space="preserve"> D_02</w:t>
+            </w:r>
+          </w:p>
+        </w:tc>
+        <w:tc>
+          <w:tcPr>
+            <w:tcBorders>
+              <w:top w:color="000000" w:space="0" w:sz="0" w:val="nil"/>
+              <w:left w:color="000000" w:space="0" w:sz="0" w:val="nil"/>
+              <w:bottom w:color="000000" w:space="0" w:sz="4" w:val="single"/>
+              <w:right w:color="000000" w:space="0" w:sz="4" w:val="single"/>
+            </w:tcBorders>
+          </w:tcPr>
+          <w:p>
+            <w:pPr>
+              <w:spacing w:after="0" w:line="240" w:lineRule="auto"/>
+              <w:rPr>
+                <w:rFonts w:ascii="Candara" w:cs="Candara" w:eastAsia="Candara" w:hAnsi="Candara"/>
+              </w:rPr>
+            </w:pPr>
+            <w:r>
+              <w:rPr>
+                <w:rFonts w:ascii="Candara" w:cs="Candara" w:eastAsia="Candara" w:hAnsi="Candara"/>
+                <w:color w:val="000000"/>
+                <w:vertAlign w:val="baseline"/>
+                <w:rtl w:val="0"/>
+              </w:rPr>
               <w:t xml:space="preserve"> </w:t>
             </w:r>
-          </w:p>
-        </w:tc>
-        <w:tc>
-          <w:tcPr>
-            <w:tcBorders>
-              <w:top w:color="000000" w:space="0" w:sz="0" w:val="nil"/>
-              <w:left w:color="000000" w:space="0" w:sz="0" w:val="nil"/>
-              <w:bottom w:color="000000" w:space="0" w:sz="4" w:val="single"/>
-              <w:right w:color="000000" w:space="0" w:sz="4" w:val="single"/>
-            </w:tcBorders>
-          </w:tcPr>
-          <w:p>
-            <w:pPr>
-              <w:spacing w:after="0" w:line="240" w:lineRule="auto"/>
-              <w:rPr>
-                <w:rFonts w:ascii="Candara" w:cs="Candara" w:eastAsia="Candara" w:hAnsi="Candara"/>
-                <w:color w:val="000000"/>
-                <w:vertAlign w:val="baseline"/>
-              </w:rPr>
-            </w:pPr>
-            <w:r>
-              <w:rPr>
-                <w:rFonts w:ascii="Candara" w:cs="Candara" w:eastAsia="Candara" w:hAnsi="Candara"/>
-                <w:color w:val="000000"/>
-                <w:vertAlign w:val="baseline"/>
-                <w:rtl w:val="0"/>
-              </w:rPr>
-              <w:t xml:space="preserve"> </w:t>
-            </w:r>
-          </w:p>
-        </w:tc>
-        <w:tc>
-          <w:tcPr>
-            <w:tcBorders>
-              <w:top w:color="000000" w:space="0" w:sz="0" w:val="nil"/>
-              <w:left w:color="000000" w:space="0" w:sz="0" w:val="nil"/>
-              <w:bottom w:color="000000" w:space="0" w:sz="4" w:val="single"/>
-              <w:right w:color="000000" w:space="0" w:sz="4" w:val="single"/>
-            </w:tcBorders>
-          </w:tcPr>
-          <w:p>
-            <w:pPr>
-              <w:spacing w:after="0" w:line="240" w:lineRule="auto"/>
-              <w:rPr>
-                <w:rFonts w:ascii="Candara" w:cs="Candara" w:eastAsia="Candara" w:hAnsi="Candara"/>
-                <w:color w:val="000000"/>
-                <w:vertAlign w:val="baseline"/>
-              </w:rPr>
-            </w:pPr>
-            <w:r>
-              <w:rPr>
-                <w:rFonts w:ascii="Candara" w:cs="Candara" w:eastAsia="Candara" w:hAnsi="Candara"/>
-                <w:color w:val="000000"/>
-                <w:vertAlign w:val="baseline"/>
-                <w:rtl w:val="0"/>
-              </w:rPr>
-              <w:t xml:space="preserve"> </w:t>
+            <w:r>
+              <w:rPr>
+                <w:rFonts w:ascii="Candara" w:cs="Candara" w:eastAsia="Candara" w:hAnsi="Candara"/>
+                <w:rtl w:val="0"/>
+              </w:rPr>
+              <w:t xml:space="preserve">F4 + Paragraph 3</w:t>
+            </w:r>
+          </w:p>
+        </w:tc>
+        <w:tc>
+          <w:tcPr>
+            <w:tcBorders>
+              <w:top w:color="000000" w:space="0" w:sz="0" w:val="nil"/>
+              <w:left w:color="000000" w:space="0" w:sz="0" w:val="nil"/>
+              <w:bottom w:color="000000" w:space="0" w:sz="4" w:val="single"/>
+              <w:right w:color="000000" w:space="0" w:sz="4" w:val="single"/>
+            </w:tcBorders>
+          </w:tcPr>
+          <w:p>
+            <w:pPr>
+              <w:spacing w:after="0" w:line="240" w:lineRule="auto"/>
+              <w:rPr>
+                <w:rFonts w:ascii="Candara" w:cs="Candara" w:eastAsia="Candara" w:hAnsi="Candara"/>
+              </w:rPr>
+            </w:pPr>
+            <w:r>
+              <w:rPr>
+                <w:rFonts w:ascii="Candara" w:cs="Candara" w:eastAsia="Candara" w:hAnsi="Candara"/>
+                <w:rtl w:val="0"/>
+              </w:rPr>
+              <w:t xml:space="preserve">Missing information related to what information the Catalog file contains in order to also ensure the uniqueness of a grade per laboratory theme for a student.</w:t>
+            </w:r>
+          </w:p>
+          <w:p>
+            <w:pPr>
+              <w:spacing w:after="0" w:line="240" w:lineRule="auto"/>
+              <w:rPr>
+                <w:rFonts w:ascii="Candara" w:cs="Candara" w:eastAsia="Candara" w:hAnsi="Candara"/>
+              </w:rPr>
+            </w:pPr>
+            <w:r>
+              <w:rPr>
+                <w:rtl w:val="0"/>
+              </w:rPr>
             </w:r>
           </w:p>
         </w:tc>
@@ -1354,65 +1438,89 @@
                 <w:vertAlign w:val="baseline"/>
                 <w:rtl w:val="0"/>
               </w:rPr>
-              <w:t xml:space="preserve"> </w:t>
-            </w:r>
-          </w:p>
-        </w:tc>
-        <w:tc>
-          <w:tcPr>
-            <w:tcBorders>
-              <w:top w:color="000000" w:space="0" w:sz="0" w:val="nil"/>
-              <w:left w:color="000000" w:space="0" w:sz="0" w:val="nil"/>
-              <w:bottom w:color="000000" w:space="0" w:sz="4" w:val="single"/>
-              <w:right w:color="000000" w:space="0" w:sz="4" w:val="single"/>
-            </w:tcBorders>
-          </w:tcPr>
-          <w:p>
-            <w:pPr>
-              <w:spacing w:after="0" w:line="240" w:lineRule="auto"/>
-              <w:rPr>
-                <w:rFonts w:ascii="Candara" w:cs="Candara" w:eastAsia="Candara" w:hAnsi="Candara"/>
-                <w:color w:val="000000"/>
-                <w:vertAlign w:val="baseline"/>
-              </w:rPr>
-            </w:pPr>
-            <w:r>
-              <w:rPr>
-                <w:rFonts w:ascii="Candara" w:cs="Candara" w:eastAsia="Candara" w:hAnsi="Candara"/>
-                <w:color w:val="000000"/>
-                <w:vertAlign w:val="baseline"/>
-                <w:rtl w:val="0"/>
-              </w:rPr>
-              <w:t xml:space="preserve"> </w:t>
-            </w:r>
-          </w:p>
-        </w:tc>
-        <w:tc>
-          <w:tcPr>
-            <w:tcBorders>
-              <w:top w:color="000000" w:space="0" w:sz="0" w:val="nil"/>
-              <w:left w:color="000000" w:space="0" w:sz="0" w:val="nil"/>
-              <w:bottom w:color="000000" w:space="0" w:sz="4" w:val="single"/>
-              <w:right w:color="000000" w:space="0" w:sz="4" w:val="single"/>
-            </w:tcBorders>
-          </w:tcPr>
-          <w:p>
-            <w:pPr>
-              <w:spacing w:after="0" w:line="240" w:lineRule="auto"/>
-              <w:rPr>
-                <w:rFonts w:ascii="Candara" w:cs="Candara" w:eastAsia="Candara" w:hAnsi="Candara"/>
-                <w:color w:val="000000"/>
-                <w:vertAlign w:val="baseline"/>
-              </w:rPr>
-            </w:pPr>
-            <w:r>
-              <w:rPr>
-                <w:rFonts w:ascii="Candara" w:cs="Candara" w:eastAsia="Candara" w:hAnsi="Candara"/>
-                <w:color w:val="000000"/>
-                <w:vertAlign w:val="baseline"/>
-                <w:rtl w:val="0"/>
-              </w:rPr>
-              <w:t xml:space="preserve"> </w:t>
+              <w:t xml:space="preserve"> D_0</w:t>
+            </w:r>
+            <w:r>
+              <w:rPr>
+                <w:rFonts w:ascii="Candara" w:cs="Candara" w:eastAsia="Candara" w:hAnsi="Candara"/>
+                <w:rtl w:val="0"/>
+              </w:rPr>
+              <w:t xml:space="preserve">6</w:t>
+            </w:r>
+            <w:r>
+              <w:rPr>
+                <w:rtl w:val="0"/>
+              </w:rPr>
+            </w:r>
+          </w:p>
+        </w:tc>
+        <w:tc>
+          <w:tcPr>
+            <w:tcBorders>
+              <w:top w:color="000000" w:space="0" w:sz="0" w:val="nil"/>
+              <w:left w:color="000000" w:space="0" w:sz="0" w:val="nil"/>
+              <w:bottom w:color="000000" w:space="0" w:sz="4" w:val="single"/>
+              <w:right w:color="000000" w:space="0" w:sz="4" w:val="single"/>
+            </w:tcBorders>
+          </w:tcPr>
+          <w:p>
+            <w:pPr>
+              <w:spacing w:after="0" w:line="240" w:lineRule="auto"/>
+              <w:rPr>
+                <w:rFonts w:ascii="Candara" w:cs="Candara" w:eastAsia="Candara" w:hAnsi="Candara"/>
+                <w:color w:val="000000"/>
+                <w:vertAlign w:val="baseline"/>
+              </w:rPr>
+            </w:pPr>
+            <w:r>
+              <w:rPr>
+                <w:rFonts w:ascii="Candara" w:cs="Candara" w:eastAsia="Candara" w:hAnsi="Candara"/>
+                <w:rtl w:val="0"/>
+              </w:rPr>
+              <w:t xml:space="preserve">F6</w:t>
+            </w:r>
+            <w:r>
+              <w:rPr>
+                <w:rtl w:val="0"/>
+              </w:rPr>
+            </w:r>
+          </w:p>
+        </w:tc>
+        <w:tc>
+          <w:tcPr>
+            <w:tcBorders>
+              <w:top w:color="000000" w:space="0" w:sz="0" w:val="nil"/>
+              <w:left w:color="000000" w:space="0" w:sz="0" w:val="nil"/>
+              <w:bottom w:color="000000" w:space="0" w:sz="4" w:val="single"/>
+              <w:right w:color="000000" w:space="0" w:sz="4" w:val="single"/>
+            </w:tcBorders>
+          </w:tcPr>
+          <w:p>
+            <w:pPr>
+              <w:spacing w:after="0" w:line="240" w:lineRule="auto"/>
+              <w:rPr>
+                <w:rFonts w:ascii="Candara" w:cs="Candara" w:eastAsia="Candara" w:hAnsi="Candara"/>
+              </w:rPr>
+            </w:pPr>
+            <w:r>
+              <w:rPr>
+                <w:rFonts w:ascii="Candara" w:cs="Candara" w:eastAsia="Candara" w:hAnsi="Candara"/>
+                <w:rtl w:val="0"/>
+              </w:rPr>
+              <w:t xml:space="preserve">Not decided what to actually send in the email: the file or the content of the file.</w:t>
+            </w:r>
+          </w:p>
+          <w:p>
+            <w:pPr>
+              <w:spacing w:after="0" w:line="240" w:lineRule="auto"/>
+              <w:rPr>
+                <w:rFonts w:ascii="Candara" w:cs="Candara" w:eastAsia="Candara" w:hAnsi="Candara"/>
+              </w:rPr>
+            </w:pPr>
+            <w:r>
+              <w:rPr>
+                <w:rtl w:val="0"/>
+              </w:rPr>
             </w:r>
           </w:p>
         </w:tc>
@@ -1476,65 +1584,89 @@
                 <w:vertAlign w:val="baseline"/>
                 <w:rtl w:val="0"/>
               </w:rPr>
-              <w:t xml:space="preserve"> </w:t>
-            </w:r>
-          </w:p>
-        </w:tc>
-        <w:tc>
-          <w:tcPr>
-            <w:tcBorders>
-              <w:top w:color="000000" w:space="0" w:sz="0" w:val="nil"/>
-              <w:left w:color="000000" w:space="0" w:sz="0" w:val="nil"/>
-              <w:bottom w:color="000000" w:space="0" w:sz="4" w:val="single"/>
-              <w:right w:color="000000" w:space="0" w:sz="4" w:val="single"/>
-            </w:tcBorders>
-          </w:tcPr>
-          <w:p>
-            <w:pPr>
-              <w:spacing w:after="0" w:line="240" w:lineRule="auto"/>
-              <w:rPr>
-                <w:rFonts w:ascii="Candara" w:cs="Candara" w:eastAsia="Candara" w:hAnsi="Candara"/>
-                <w:color w:val="000000"/>
-                <w:vertAlign w:val="baseline"/>
-              </w:rPr>
-            </w:pPr>
-            <w:r>
-              <w:rPr>
-                <w:rFonts w:ascii="Candara" w:cs="Candara" w:eastAsia="Candara" w:hAnsi="Candara"/>
-                <w:color w:val="000000"/>
-                <w:vertAlign w:val="baseline"/>
-                <w:rtl w:val="0"/>
-              </w:rPr>
-              <w:t xml:space="preserve"> </w:t>
-            </w:r>
-          </w:p>
-        </w:tc>
-        <w:tc>
-          <w:tcPr>
-            <w:tcBorders>
-              <w:top w:color="000000" w:space="0" w:sz="0" w:val="nil"/>
-              <w:left w:color="000000" w:space="0" w:sz="0" w:val="nil"/>
-              <w:bottom w:color="000000" w:space="0" w:sz="4" w:val="single"/>
-              <w:right w:color="000000" w:space="0" w:sz="4" w:val="single"/>
-            </w:tcBorders>
-          </w:tcPr>
-          <w:p>
-            <w:pPr>
-              <w:spacing w:after="0" w:line="240" w:lineRule="auto"/>
-              <w:rPr>
-                <w:rFonts w:ascii="Candara" w:cs="Candara" w:eastAsia="Candara" w:hAnsi="Candara"/>
-                <w:color w:val="000000"/>
-                <w:vertAlign w:val="baseline"/>
-              </w:rPr>
-            </w:pPr>
-            <w:r>
-              <w:rPr>
-                <w:rFonts w:ascii="Candara" w:cs="Candara" w:eastAsia="Candara" w:hAnsi="Candara"/>
-                <w:color w:val="000000"/>
-                <w:vertAlign w:val="baseline"/>
-                <w:rtl w:val="0"/>
-              </w:rPr>
-              <w:t xml:space="preserve"> </w:t>
+              <w:t xml:space="preserve"> D_</w:t>
+            </w:r>
+            <w:r>
+              <w:rPr>
+                <w:rFonts w:ascii="Candara" w:cs="Candara" w:eastAsia="Candara" w:hAnsi="Candara"/>
+                <w:rtl w:val="0"/>
+              </w:rPr>
+              <w:t xml:space="preserve">02</w:t>
+            </w:r>
+            <w:r>
+              <w:rPr>
+                <w:rtl w:val="0"/>
+              </w:rPr>
+            </w:r>
+          </w:p>
+        </w:tc>
+        <w:tc>
+          <w:tcPr>
+            <w:tcBorders>
+              <w:top w:color="000000" w:space="0" w:sz="0" w:val="nil"/>
+              <w:left w:color="000000" w:space="0" w:sz="0" w:val="nil"/>
+              <w:bottom w:color="000000" w:space="0" w:sz="4" w:val="single"/>
+              <w:right w:color="000000" w:space="0" w:sz="4" w:val="single"/>
+            </w:tcBorders>
+          </w:tcPr>
+          <w:p>
+            <w:pPr>
+              <w:spacing w:after="0" w:line="240" w:lineRule="auto"/>
+              <w:rPr>
+                <w:rFonts w:ascii="Candara" w:cs="Candara" w:eastAsia="Candara" w:hAnsi="Candara"/>
+                <w:color w:val="000000"/>
+                <w:vertAlign w:val="baseline"/>
+              </w:rPr>
+            </w:pPr>
+            <w:r>
+              <w:rPr>
+                <w:rFonts w:ascii="Candara" w:cs="Candara" w:eastAsia="Candara" w:hAnsi="Candara"/>
+                <w:rtl w:val="0"/>
+              </w:rPr>
+              <w:t xml:space="preserve">After F7</w:t>
+            </w:r>
+            <w:r>
+              <w:rPr>
+                <w:rtl w:val="0"/>
+              </w:rPr>
+            </w:r>
+          </w:p>
+        </w:tc>
+        <w:tc>
+          <w:tcPr>
+            <w:tcBorders>
+              <w:top w:color="000000" w:space="0" w:sz="0" w:val="nil"/>
+              <w:left w:color="000000" w:space="0" w:sz="0" w:val="nil"/>
+              <w:bottom w:color="000000" w:space="0" w:sz="4" w:val="single"/>
+              <w:right w:color="000000" w:space="0" w:sz="4" w:val="single"/>
+            </w:tcBorders>
+          </w:tcPr>
+          <w:p>
+            <w:pPr>
+              <w:spacing w:after="0" w:line="240" w:lineRule="auto"/>
+              <w:rPr>
+                <w:rFonts w:ascii="Candara" w:cs="Candara" w:eastAsia="Candara" w:hAnsi="Candara"/>
+              </w:rPr>
+            </w:pPr>
+            <w:r>
+              <w:rPr>
+                <w:rFonts w:ascii="Candara" w:cs="Candara" w:eastAsia="Candara" w:hAnsi="Candara"/>
+                <w:rtl w:val="0"/>
+              </w:rPr>
+              <w:t xml:space="preserve">It seems that functionalities F8 &amp; F9 are missing.</w:t>
+            </w:r>
+          </w:p>
+          <w:p>
+            <w:pPr>
+              <w:spacing w:after="0" w:line="240" w:lineRule="auto"/>
+              <w:rPr>
+                <w:rFonts w:ascii="Candara" w:cs="Candara" w:eastAsia="Candara" w:hAnsi="Candara"/>
+              </w:rPr>
+            </w:pPr>
+            <w:r>
+              <w:rPr>
+                <w:rtl w:val="0"/>
+              </w:rPr>
             </w:r>
           </w:p>
         </w:tc>
@@ -1598,65 +1730,77 @@
                 <w:vertAlign w:val="baseline"/>
                 <w:rtl w:val="0"/>
               </w:rPr>
-              <w:t xml:space="preserve"> </w:t>
-            </w:r>
-          </w:p>
-        </w:tc>
-        <w:tc>
-          <w:tcPr>
-            <w:tcBorders>
-              <w:top w:color="000000" w:space="0" w:sz="0" w:val="nil"/>
-              <w:left w:color="000000" w:space="0" w:sz="0" w:val="nil"/>
-              <w:bottom w:color="000000" w:space="0" w:sz="4" w:val="single"/>
-              <w:right w:color="000000" w:space="0" w:sz="4" w:val="single"/>
-            </w:tcBorders>
-          </w:tcPr>
-          <w:p>
-            <w:pPr>
-              <w:spacing w:after="0" w:line="240" w:lineRule="auto"/>
-              <w:rPr>
-                <w:rFonts w:ascii="Candara" w:cs="Candara" w:eastAsia="Candara" w:hAnsi="Candara"/>
-                <w:color w:val="000000"/>
-                <w:vertAlign w:val="baseline"/>
-              </w:rPr>
-            </w:pPr>
-            <w:r>
-              <w:rPr>
-                <w:rFonts w:ascii="Candara" w:cs="Candara" w:eastAsia="Candara" w:hAnsi="Candara"/>
-                <w:color w:val="000000"/>
-                <w:vertAlign w:val="baseline"/>
-                <w:rtl w:val="0"/>
-              </w:rPr>
-              <w:t xml:space="preserve"> </w:t>
-            </w:r>
-          </w:p>
-        </w:tc>
-        <w:tc>
-          <w:tcPr>
-            <w:tcBorders>
-              <w:top w:color="000000" w:space="0" w:sz="0" w:val="nil"/>
-              <w:left w:color="000000" w:space="0" w:sz="0" w:val="nil"/>
-              <w:bottom w:color="000000" w:space="0" w:sz="4" w:val="single"/>
-              <w:right w:color="000000" w:space="0" w:sz="4" w:val="single"/>
-            </w:tcBorders>
-          </w:tcPr>
-          <w:p>
-            <w:pPr>
-              <w:spacing w:after="0" w:line="240" w:lineRule="auto"/>
-              <w:rPr>
-                <w:rFonts w:ascii="Candara" w:cs="Candara" w:eastAsia="Candara" w:hAnsi="Candara"/>
-                <w:color w:val="000000"/>
-                <w:vertAlign w:val="baseline"/>
-              </w:rPr>
-            </w:pPr>
-            <w:r>
-              <w:rPr>
-                <w:rFonts w:ascii="Candara" w:cs="Candara" w:eastAsia="Candara" w:hAnsi="Candara"/>
-                <w:color w:val="000000"/>
-                <w:vertAlign w:val="baseline"/>
-                <w:rtl w:val="0"/>
-              </w:rPr>
-              <w:t xml:space="preserve"> </w:t>
+              <w:t xml:space="preserve"> D_01</w:t>
+            </w:r>
+          </w:p>
+        </w:tc>
+        <w:tc>
+          <w:tcPr>
+            <w:tcBorders>
+              <w:top w:color="000000" w:space="0" w:sz="0" w:val="nil"/>
+              <w:left w:color="000000" w:space="0" w:sz="0" w:val="nil"/>
+              <w:bottom w:color="000000" w:space="0" w:sz="4" w:val="single"/>
+              <w:right w:color="000000" w:space="0" w:sz="4" w:val="single"/>
+            </w:tcBorders>
+          </w:tcPr>
+          <w:p>
+            <w:pPr>
+              <w:spacing w:after="0" w:line="240" w:lineRule="auto"/>
+              <w:rPr>
+                <w:rFonts w:ascii="Candara" w:cs="Candara" w:eastAsia="Candara" w:hAnsi="Candara"/>
+                <w:color w:val="000000"/>
+                <w:vertAlign w:val="baseline"/>
+              </w:rPr>
+            </w:pPr>
+            <w:r>
+              <w:rPr>
+                <w:rFonts w:ascii="Candara" w:cs="Candara" w:eastAsia="Candara" w:hAnsi="Candara"/>
+                <w:rtl w:val="0"/>
+              </w:rPr>
+              <w:t xml:space="preserve">F10</w:t>
+            </w:r>
+            <w:r>
+              <w:rPr>
+                <w:rtl w:val="0"/>
+              </w:rPr>
+            </w:r>
+          </w:p>
+        </w:tc>
+        <w:tc>
+          <w:tcPr>
+            <w:tcBorders>
+              <w:top w:color="000000" w:space="0" w:sz="0" w:val="nil"/>
+              <w:left w:color="000000" w:space="0" w:sz="0" w:val="nil"/>
+              <w:bottom w:color="000000" w:space="0" w:sz="4" w:val="single"/>
+              <w:right w:color="000000" w:space="0" w:sz="4" w:val="single"/>
+            </w:tcBorders>
+          </w:tcPr>
+          <w:p>
+            <w:pPr>
+              <w:spacing w:after="0" w:line="240" w:lineRule="auto"/>
+              <w:rPr>
+                <w:rFonts w:ascii="Candara" w:cs="Candara" w:eastAsia="Candara" w:hAnsi="Candara"/>
+              </w:rPr>
+            </w:pPr>
+            <w:r>
+              <w:rPr>
+                <w:rFonts w:ascii="Candara" w:cs="Candara" w:eastAsia="Candara" w:hAnsi="Candara"/>
+                <w:rtl w:val="0"/>
+              </w:rPr>
+              <w:t xml:space="preserve">No details about what criteria to be used for filtering or if the filters should be stackable.</w:t>
+            </w:r>
+          </w:p>
+          <w:p>
+            <w:pPr>
+              <w:spacing w:after="0" w:line="240" w:lineRule="auto"/>
+              <w:rPr>
+                <w:rFonts w:ascii="Candara" w:cs="Candara" w:eastAsia="Candara" w:hAnsi="Candara"/>
+              </w:rPr>
+            </w:pPr>
+            <w:r>
+              <w:rPr>
+                <w:rtl w:val="0"/>
+              </w:rPr>
             </w:r>
           </w:p>
         </w:tc>
@@ -1720,65 +1864,98 @@
                 <w:vertAlign w:val="baseline"/>
                 <w:rtl w:val="0"/>
               </w:rPr>
-              <w:t xml:space="preserve"> </w:t>
-            </w:r>
-          </w:p>
-        </w:tc>
-        <w:tc>
-          <w:tcPr>
-            <w:tcBorders>
-              <w:top w:color="000000" w:space="0" w:sz="0" w:val="nil"/>
-              <w:left w:color="000000" w:space="0" w:sz="0" w:val="nil"/>
-              <w:bottom w:color="000000" w:space="0" w:sz="4" w:val="single"/>
-              <w:right w:color="000000" w:space="0" w:sz="4" w:val="single"/>
-            </w:tcBorders>
-          </w:tcPr>
-          <w:p>
-            <w:pPr>
-              <w:spacing w:after="0" w:line="240" w:lineRule="auto"/>
-              <w:rPr>
-                <w:rFonts w:ascii="Candara" w:cs="Candara" w:eastAsia="Candara" w:hAnsi="Candara"/>
-                <w:color w:val="000000"/>
-                <w:vertAlign w:val="baseline"/>
-              </w:rPr>
-            </w:pPr>
-            <w:r>
-              <w:rPr>
-                <w:rFonts w:ascii="Candara" w:cs="Candara" w:eastAsia="Candara" w:hAnsi="Candara"/>
-                <w:color w:val="000000"/>
-                <w:vertAlign w:val="baseline"/>
-                <w:rtl w:val="0"/>
-              </w:rPr>
-              <w:t xml:space="preserve"> </w:t>
-            </w:r>
-          </w:p>
-        </w:tc>
-        <w:tc>
-          <w:tcPr>
-            <w:tcBorders>
-              <w:top w:color="000000" w:space="0" w:sz="0" w:val="nil"/>
-              <w:left w:color="000000" w:space="0" w:sz="0" w:val="nil"/>
-              <w:bottom w:color="000000" w:space="0" w:sz="4" w:val="single"/>
-              <w:right w:color="000000" w:space="0" w:sz="4" w:val="single"/>
-            </w:tcBorders>
-          </w:tcPr>
-          <w:p>
-            <w:pPr>
-              <w:spacing w:after="0" w:line="240" w:lineRule="auto"/>
-              <w:rPr>
-                <w:rFonts w:ascii="Candara" w:cs="Candara" w:eastAsia="Candara" w:hAnsi="Candara"/>
-                <w:color w:val="000000"/>
-                <w:vertAlign w:val="baseline"/>
-              </w:rPr>
-            </w:pPr>
-            <w:r>
-              <w:rPr>
-                <w:rFonts w:ascii="Candara" w:cs="Candara" w:eastAsia="Candara" w:hAnsi="Candara"/>
-                <w:color w:val="000000"/>
-                <w:vertAlign w:val="baseline"/>
-                <w:rtl w:val="0"/>
-              </w:rPr>
-              <w:t xml:space="preserve"> </w:t>
+              <w:t xml:space="preserve"> D_0</w:t>
+            </w:r>
+            <w:r>
+              <w:rPr>
+                <w:rFonts w:ascii="Candara" w:cs="Candara" w:eastAsia="Candara" w:hAnsi="Candara"/>
+                <w:rtl w:val="0"/>
+              </w:rPr>
+              <w:t xml:space="preserve">5</w:t>
+            </w:r>
+            <w:r>
+              <w:rPr>
+                <w:rtl w:val="0"/>
+              </w:rPr>
+            </w:r>
+          </w:p>
+        </w:tc>
+        <w:tc>
+          <w:tcPr>
+            <w:tcBorders>
+              <w:top w:color="000000" w:space="0" w:sz="0" w:val="nil"/>
+              <w:left w:color="000000" w:space="0" w:sz="0" w:val="nil"/>
+              <w:bottom w:color="000000" w:space="0" w:sz="4" w:val="single"/>
+              <w:right w:color="000000" w:space="0" w:sz="4" w:val="single"/>
+            </w:tcBorders>
+          </w:tcPr>
+          <w:p>
+            <w:pPr>
+              <w:spacing w:after="0" w:line="240" w:lineRule="auto"/>
+              <w:rPr>
+                <w:rFonts w:ascii="Candara" w:cs="Candara" w:eastAsia="Candara" w:hAnsi="Candara"/>
+                <w:color w:val="000000"/>
+                <w:vertAlign w:val="baseline"/>
+              </w:rPr>
+            </w:pPr>
+            <w:r>
+              <w:rPr>
+                <w:rFonts w:ascii="Candara" w:cs="Candara" w:eastAsia="Candara" w:hAnsi="Candara"/>
+                <w:color w:val="000000"/>
+                <w:vertAlign w:val="baseline"/>
+                <w:rtl w:val="0"/>
+              </w:rPr>
+              <w:t xml:space="preserve"> F</w:t>
+            </w:r>
+            <w:r>
+              <w:rPr>
+                <w:rFonts w:ascii="Candara" w:cs="Candara" w:eastAsia="Candara" w:hAnsi="Candara"/>
+                <w:rtl w:val="0"/>
+              </w:rPr>
+              <w:t xml:space="preserve">11</w:t>
+            </w:r>
+            <w:r>
+              <w:rPr>
+                <w:rtl w:val="0"/>
+              </w:rPr>
+            </w:r>
+          </w:p>
+        </w:tc>
+        <w:tc>
+          <w:tcPr>
+            <w:tcBorders>
+              <w:top w:color="000000" w:space="0" w:sz="0" w:val="nil"/>
+              <w:left w:color="000000" w:space="0" w:sz="0" w:val="nil"/>
+              <w:bottom w:color="000000" w:space="0" w:sz="4" w:val="single"/>
+              <w:right w:color="000000" w:space="0" w:sz="4" w:val="single"/>
+            </w:tcBorders>
+          </w:tcPr>
+          <w:p>
+            <w:pPr>
+              <w:spacing w:after="0" w:line="240" w:lineRule="auto"/>
+              <w:rPr>
+                <w:rFonts w:ascii="Candara" w:cs="Candara" w:eastAsia="Candara" w:hAnsi="Candara"/>
+              </w:rPr>
+            </w:pPr>
+            <w:r>
+              <w:rPr>
+                <w:rFonts w:ascii="Candara" w:cs="Candara" w:eastAsia="Candara" w:hAnsi="Candara"/>
+                <w:rtl w:val="0"/>
+              </w:rPr>
+              <w:t xml:space="preserve">Not stated what should be done with the presented reports (e-mailed, saved somewhere, displayed somewhere etc.)</w:t>
+            </w:r>
+          </w:p>
+          <w:p>
+            <w:pPr>
+              <w:spacing w:after="0" w:line="240" w:lineRule="auto"/>
+              <w:rPr>
+                <w:rFonts w:ascii="Candara" w:cs="Candara" w:eastAsia="Candara" w:hAnsi="Candara"/>
+              </w:rPr>
+            </w:pPr>
+            <w:r>
+              <w:rPr>
+                <w:rtl w:val="0"/>
+              </w:rPr>
             </w:r>
           </w:p>
         </w:tc>
@@ -1842,65 +2019,77 @@
                 <w:vertAlign w:val="baseline"/>
                 <w:rtl w:val="0"/>
               </w:rPr>
-              <w:t xml:space="preserve"> </w:t>
-            </w:r>
-          </w:p>
-        </w:tc>
-        <w:tc>
-          <w:tcPr>
-            <w:tcBorders>
-              <w:top w:color="000000" w:space="0" w:sz="0" w:val="nil"/>
-              <w:left w:color="000000" w:space="0" w:sz="0" w:val="nil"/>
-              <w:bottom w:color="000000" w:space="0" w:sz="4" w:val="single"/>
-              <w:right w:color="000000" w:space="0" w:sz="4" w:val="single"/>
-            </w:tcBorders>
-          </w:tcPr>
-          <w:p>
-            <w:pPr>
-              <w:spacing w:after="0" w:line="240" w:lineRule="auto"/>
-              <w:rPr>
-                <w:rFonts w:ascii="Candara" w:cs="Candara" w:eastAsia="Candara" w:hAnsi="Candara"/>
-                <w:color w:val="000000"/>
-                <w:vertAlign w:val="baseline"/>
-              </w:rPr>
-            </w:pPr>
-            <w:r>
-              <w:rPr>
-                <w:rFonts w:ascii="Candara" w:cs="Candara" w:eastAsia="Candara" w:hAnsi="Candara"/>
-                <w:color w:val="000000"/>
-                <w:vertAlign w:val="baseline"/>
-                <w:rtl w:val="0"/>
-              </w:rPr>
-              <w:t xml:space="preserve"> </w:t>
-            </w:r>
-          </w:p>
-        </w:tc>
-        <w:tc>
-          <w:tcPr>
-            <w:tcBorders>
-              <w:top w:color="000000" w:space="0" w:sz="0" w:val="nil"/>
-              <w:left w:color="000000" w:space="0" w:sz="0" w:val="nil"/>
-              <w:bottom w:color="000000" w:space="0" w:sz="4" w:val="single"/>
-              <w:right w:color="000000" w:space="0" w:sz="4" w:val="single"/>
-            </w:tcBorders>
-          </w:tcPr>
-          <w:p>
-            <w:pPr>
-              <w:spacing w:after="0" w:line="240" w:lineRule="auto"/>
-              <w:rPr>
-                <w:rFonts w:ascii="Candara" w:cs="Candara" w:eastAsia="Candara" w:hAnsi="Candara"/>
-                <w:color w:val="000000"/>
-                <w:vertAlign w:val="baseline"/>
-              </w:rPr>
-            </w:pPr>
-            <w:r>
-              <w:rPr>
-                <w:rFonts w:ascii="Candara" w:cs="Candara" w:eastAsia="Candara" w:hAnsi="Candara"/>
-                <w:color w:val="000000"/>
-                <w:vertAlign w:val="baseline"/>
-                <w:rtl w:val="0"/>
-              </w:rPr>
-              <w:t xml:space="preserve"> </w:t>
+              <w:t xml:space="preserve"> D_05</w:t>
+            </w:r>
+          </w:p>
+        </w:tc>
+        <w:tc>
+          <w:tcPr>
+            <w:tcBorders>
+              <w:top w:color="000000" w:space="0" w:sz="0" w:val="nil"/>
+              <w:left w:color="000000" w:space="0" w:sz="0" w:val="nil"/>
+              <w:bottom w:color="000000" w:space="0" w:sz="4" w:val="single"/>
+              <w:right w:color="000000" w:space="0" w:sz="4" w:val="single"/>
+            </w:tcBorders>
+          </w:tcPr>
+          <w:p>
+            <w:pPr>
+              <w:spacing w:after="0" w:line="240" w:lineRule="auto"/>
+              <w:rPr>
+                <w:rFonts w:ascii="Candara" w:cs="Candara" w:eastAsia="Candara" w:hAnsi="Candara"/>
+                <w:color w:val="000000"/>
+                <w:vertAlign w:val="baseline"/>
+              </w:rPr>
+            </w:pPr>
+            <w:r>
+              <w:rPr>
+                <w:rFonts w:ascii="Candara" w:cs="Candara" w:eastAsia="Candara" w:hAnsi="Candara"/>
+                <w:rtl w:val="0"/>
+              </w:rPr>
+              <w:t xml:space="preserve">F11, second bullet point</w:t>
+            </w:r>
+            <w:r>
+              <w:rPr>
+                <w:rtl w:val="0"/>
+              </w:rPr>
+            </w:r>
+          </w:p>
+        </w:tc>
+        <w:tc>
+          <w:tcPr>
+            <w:tcBorders>
+              <w:top w:color="000000" w:space="0" w:sz="0" w:val="nil"/>
+              <w:left w:color="000000" w:space="0" w:sz="0" w:val="nil"/>
+              <w:bottom w:color="000000" w:space="0" w:sz="4" w:val="single"/>
+              <w:right w:color="000000" w:space="0" w:sz="4" w:val="single"/>
+            </w:tcBorders>
+          </w:tcPr>
+          <w:p>
+            <w:pPr>
+              <w:spacing w:after="0" w:line="240" w:lineRule="auto"/>
+              <w:rPr>
+                <w:rFonts w:ascii="Candara" w:cs="Candara" w:eastAsia="Candara" w:hAnsi="Candara"/>
+              </w:rPr>
+            </w:pPr>
+            <w:r>
+              <w:rPr>
+                <w:rFonts w:ascii="Candara" w:cs="Candara" w:eastAsia="Candara" w:hAnsi="Candara"/>
+                <w:rtl w:val="0"/>
+              </w:rPr>
+              <w:t xml:space="preserve">Very ambiguous and not understandable function.</w:t>
+            </w:r>
+          </w:p>
+          <w:p>
+            <w:pPr>
+              <w:spacing w:after="0" w:line="240" w:lineRule="auto"/>
+              <w:rPr>
+                <w:rFonts w:ascii="Candara" w:cs="Candara" w:eastAsia="Candara" w:hAnsi="Candara"/>
+              </w:rPr>
+            </w:pPr>
+            <w:r>
+              <w:rPr>
+                <w:rtl w:val="0"/>
+              </w:rPr>
             </w:r>
           </w:p>
         </w:tc>

</xml_diff>